<commit_message>
x added to show cool pose
</commit_message>
<xml_diff>
--- a/jquery2.docx
+++ b/jquery2.docx
@@ -12,8 +12,74 @@
       </w:r>
       <w:proofErr w:type="spellEnd"/>
       <w:r>
-        <w:t xml:space="preserve"> and script src</w:t>
-      </w:r>
+        <w:t xml:space="preserve"> and script </w:t>
+      </w:r>
+      <w:proofErr w:type="spellStart"/>
+      <w:r>
+        <w:t>src</w:t>
+      </w:r>
+      <w:proofErr w:type="spellEnd"/>
+    </w:p>
+    <w:p/>
+    <w:p>
+      <w:r>
+        <w:t xml:space="preserve">Why doesn’t </w:t>
+      </w:r>
+      <w:proofErr w:type="spellStart"/>
+      <w:r>
+        <w:t>hadouken</w:t>
+      </w:r>
+      <w:proofErr w:type="spellEnd"/>
+      <w:r>
+        <w:t xml:space="preserve"> leave </w:t>
+      </w:r>
+      <w:proofErr w:type="spellStart"/>
+      <w:r>
+        <w:t>wvw</w:t>
+      </w:r>
+      <w:proofErr w:type="spellEnd"/>
+      <w:r>
+        <w:t xml:space="preserve"> n if put leave as part of </w:t>
+      </w:r>
+      <w:proofErr w:type="spellStart"/>
+      <w:r>
+        <w:t>jquery</w:t>
+      </w:r>
+      <w:proofErr w:type="spellEnd"/>
+      <w:r>
+        <w:t xml:space="preserve"> </w:t>
+      </w:r>
+      <w:proofErr w:type="gramStart"/>
+      <w:r>
+        <w:t>script</w:t>
+      </w:r>
+      <w:proofErr w:type="gramEnd"/>
+    </w:p>
+    <w:p>
+      <w:r>
+        <w:t xml:space="preserve">Why it the animation not </w:t>
+      </w:r>
+      <w:proofErr w:type="spellStart"/>
+      <w:r>
+        <w:t>psooition</w:t>
+      </w:r>
+      <w:proofErr w:type="spellEnd"/>
+      <w:r>
+        <w:t xml:space="preserve"> </w:t>
+      </w:r>
+      <w:proofErr w:type="spellStart"/>
+      <w:r>
+        <w:t>nect</w:t>
+      </w:r>
+      <w:proofErr w:type="spellEnd"/>
+      <w:r>
+        <w:t xml:space="preserve"> to the hand although we moved it</w:t>
+      </w:r>
+    </w:p>
+    <w:p/>
+    <w:p/>
+    <w:p/>
+    <w:p>
       <w:bookmarkStart w:id="0" w:name="_GoBack"/>
       <w:bookmarkEnd w:id="0"/>
     </w:p>

</xml_diff>